<commit_message>
Added some changes before submit part 2
</commit_message>
<xml_diff>
--- a/GDD/GAME2014-F2021-Assignment1 GDD.docx
+++ b/GDD/GAME2014-F2021-Assignment1 GDD.docx
@@ -263,7 +263,7 @@
                     <w:sz w:val="24"/>
                     <w:szCs w:val="24"/>
                   </w:rPr>
-                  <w:t>4</w:t>
+                  <w:t>8</w:t>
                 </w:r>
               </w:p>
               <w:p>
@@ -664,7 +664,14 @@
                     <w:sz w:val="24"/>
                     <w:szCs w:val="24"/>
                   </w:rPr>
-                  <w:t>3</w:t>
+                  <w:t>2</w:t>
+                </w:r>
+                <w:r>
+                  <w:rPr>
+                    <w:sz w:val="24"/>
+                    <w:szCs w:val="24"/>
+                  </w:rPr>
+                  <w:t>4</w:t>
                 </w:r>
                 <w:r>
                   <w:rPr>
@@ -3214,6 +3221,66 @@
         </w:rPr>
         <w:t xml:space="preserve"> </w:t>
       </w:r>
+    </w:p>
+    <w:p>
+      <w:pPr>
+        <w:rPr>
+          <w:b/>
+          <w:bCs/>
+          <w:sz w:val="24"/>
+          <w:szCs w:val="24"/>
+        </w:rPr>
+      </w:pPr>
+    </w:p>
+    <w:p>
+      <w:pPr>
+        <w:rPr>
+          <w:sz w:val="24"/>
+          <w:szCs w:val="24"/>
+        </w:rPr>
+      </w:pPr>
+      <w:r>
+        <w:rPr>
+          <w:b/>
+          <w:bCs/>
+          <w:sz w:val="24"/>
+          <w:szCs w:val="24"/>
+        </w:rPr>
+        <w:t>Version#05(10/21/2021</w:t>
+      </w:r>
+      <w:r>
+        <w:rPr>
+          <w:b/>
+          <w:bCs/>
+          <w:sz w:val="24"/>
+          <w:szCs w:val="24"/>
+        </w:rPr>
+        <w:t>) –</w:t>
+      </w:r>
+      <w:r>
+        <w:rPr>
+          <w:b/>
+          <w:bCs/>
+          <w:sz w:val="24"/>
+          <w:szCs w:val="24"/>
+        </w:rPr>
+        <w:t xml:space="preserve"> </w:t>
+      </w:r>
+      <w:r>
+        <w:rPr>
+          <w:sz w:val="24"/>
+          <w:szCs w:val="24"/>
+        </w:rPr>
+        <w:t>Added Touch input of the player, changed the build settings to work for Android</w:t>
+      </w:r>
+    </w:p>
+    <w:p>
+      <w:pPr>
+        <w:rPr>
+          <w:sz w:val="24"/>
+          <w:szCs w:val="24"/>
+        </w:rPr>
+      </w:pPr>
       <w:r>
         <w:rPr>
           <w:sz w:val="24"/>
@@ -3228,7 +3295,134 @@
           <w:sz w:val="24"/>
           <w:szCs w:val="24"/>
         </w:rPr>
+        <w:t>Version#06(10/21/2021</w:t>
+      </w:r>
+      <w:r>
+        <w:rPr>
+          <w:b/>
+          <w:bCs/>
+          <w:sz w:val="24"/>
+          <w:szCs w:val="24"/>
+        </w:rPr>
+        <w:t>) –</w:t>
+      </w:r>
+      <w:r>
+        <w:rPr>
+          <w:b/>
+          <w:bCs/>
+          <w:sz w:val="24"/>
+          <w:szCs w:val="24"/>
+        </w:rPr>
         <w:t xml:space="preserve"> </w:t>
+      </w:r>
+      <w:r>
+        <w:rPr>
+          <w:sz w:val="24"/>
+          <w:szCs w:val="24"/>
+        </w:rPr>
+        <w:t>Added Enemy Prefab, Enemy behaviour and enemy bullet using Bullet manager.</w:t>
+      </w:r>
+    </w:p>
+    <w:p>
+      <w:pPr>
+        <w:rPr>
+          <w:sz w:val="24"/>
+          <w:szCs w:val="24"/>
+        </w:rPr>
+      </w:pPr>
+      <w:r>
+        <w:rPr>
+          <w:b/>
+          <w:bCs/>
+          <w:sz w:val="24"/>
+          <w:szCs w:val="24"/>
+        </w:rPr>
+        <w:t>Version#07(10/2</w:t>
+      </w:r>
+      <w:r>
+        <w:rPr>
+          <w:b/>
+          <w:bCs/>
+          <w:sz w:val="24"/>
+          <w:szCs w:val="24"/>
+        </w:rPr>
+        <w:t>3</w:t>
+      </w:r>
+      <w:r>
+        <w:rPr>
+          <w:b/>
+          <w:bCs/>
+          <w:sz w:val="24"/>
+          <w:szCs w:val="24"/>
+        </w:rPr>
+        <w:t>/2021</w:t>
+      </w:r>
+      <w:r>
+        <w:rPr>
+          <w:b/>
+          <w:bCs/>
+          <w:sz w:val="24"/>
+          <w:szCs w:val="24"/>
+        </w:rPr>
+        <w:t>) –</w:t>
+      </w:r>
+      <w:r>
+        <w:rPr>
+          <w:b/>
+          <w:bCs/>
+          <w:sz w:val="24"/>
+          <w:szCs w:val="24"/>
+        </w:rPr>
+        <w:t xml:space="preserve"> </w:t>
+      </w:r>
+      <w:r>
+        <w:rPr>
+          <w:sz w:val="24"/>
+          <w:szCs w:val="24"/>
+        </w:rPr>
+        <w:t>Added the same functionality using bullet factory, added player input firing system and UI elements</w:t>
+      </w:r>
+    </w:p>
+    <w:p>
+      <w:pPr>
+        <w:rPr>
+          <w:sz w:val="24"/>
+          <w:szCs w:val="24"/>
+        </w:rPr>
+      </w:pPr>
+      <w:r>
+        <w:rPr>
+          <w:b/>
+          <w:bCs/>
+          <w:sz w:val="24"/>
+          <w:szCs w:val="24"/>
+        </w:rPr>
+        <w:t>Version#08(10/24/2021</w:t>
+      </w:r>
+      <w:r>
+        <w:rPr>
+          <w:b/>
+          <w:bCs/>
+          <w:sz w:val="24"/>
+          <w:szCs w:val="24"/>
+        </w:rPr>
+        <w:t>) –</w:t>
+      </w:r>
+      <w:r>
+        <w:rPr>
+          <w:b/>
+          <w:bCs/>
+          <w:sz w:val="24"/>
+          <w:szCs w:val="24"/>
+        </w:rPr>
+        <w:t xml:space="preserve"> </w:t>
+      </w:r>
+      <w:r>
+        <w:rPr>
+          <w:sz w:val="24"/>
+          <w:szCs w:val="24"/>
+        </w:rPr>
+        <w:t>Adding the final touches to the GDD and header files for the scripts in unity</w:t>
       </w:r>
     </w:p>
     <w:p>
@@ -3299,25 +3493,7 @@
           <w:sz w:val="24"/>
           <w:szCs w:val="24"/>
         </w:rPr>
-        <w:t xml:space="preserve">In each level the player survives against numerous enemies and bullets for a certain period. The game will be made with an E10+ rating in mind, utilizing no foul language but having cartoon violence. The game plays top to bottom where player will be at the bottom position and enemies will be at the top firing projectiles with each other. The game will be aimed at </w:t>
-      </w:r>
-      <w:proofErr w:type="gramStart"/>
-      <w:r>
-        <w:rPr>
-          <w:i/>
-          <w:sz w:val="24"/>
-          <w:szCs w:val="24"/>
-        </w:rPr>
-        <w:t>a</w:t>
-      </w:r>
-      <w:proofErr w:type="gramEnd"/>
-      <w:r>
-        <w:rPr>
-          <w:i/>
-          <w:sz w:val="24"/>
-          <w:szCs w:val="24"/>
-        </w:rPr>
-        <w:t xml:space="preserve"> android release. </w:t>
+        <w:t xml:space="preserve">In each level the player survives against numerous enemies and bullets for a certain period. The game will be made with an E10+ rating in mind, utilizing no foul language but having cartoon violence. The game plays top to bottom where player will be at the bottom position and enemies will be at the top firing projectiles with each other. The game will be aimed at a android release. </w:t>
       </w:r>
     </w:p>
     <w:p>
@@ -3817,43 +3993,7 @@
           <w:sz w:val="24"/>
           <w:szCs w:val="24"/>
         </w:rPr>
-        <w:t xml:space="preserve">The Main Menu looks like this. It </w:t>
-      </w:r>
-      <w:proofErr w:type="gramStart"/>
-      <w:r>
-        <w:rPr>
-          <w:i/>
-          <w:sz w:val="24"/>
-          <w:szCs w:val="24"/>
-        </w:rPr>
-        <w:t>have</w:t>
-      </w:r>
-      <w:proofErr w:type="gramEnd"/>
-      <w:r>
-        <w:rPr>
-          <w:i/>
-          <w:sz w:val="24"/>
-          <w:szCs w:val="24"/>
-        </w:rPr>
-        <w:t xml:space="preserve"> Play and Instruction buttons. If player clicks the Play button it will be go towards the Game </w:t>
-      </w:r>
-      <w:proofErr w:type="gramStart"/>
-      <w:r>
-        <w:rPr>
-          <w:i/>
-          <w:sz w:val="24"/>
-          <w:szCs w:val="24"/>
-        </w:rPr>
-        <w:t>Level(</w:t>
-      </w:r>
-      <w:proofErr w:type="gramEnd"/>
-      <w:r>
-        <w:rPr>
-          <w:i/>
-          <w:sz w:val="24"/>
-          <w:szCs w:val="24"/>
-        </w:rPr>
-        <w:t>Ref. Figure 1) and if player clicks on Instructions button then it will go towards the Instruction Tab (Ref. Figure 3)</w:t>
+        <w:t>The Main Menu looks like this. It have Play and Instruction buttons. If player clicks the Play button it will be go towards the Game Level(Ref. Figure 1) and if player clicks on Instructions button then it will go towards the Instruction Tab (Ref. Figure 3)</w:t>
       </w:r>
     </w:p>
     <w:p>
@@ -4038,9 +4178,100 @@
           <w:szCs w:val="24"/>
         </w:rPr>
         <w:br/>
-        <w:t xml:space="preserve">Figure 4 – </w:t>
-      </w:r>
-      <w:proofErr w:type="spellStart"/>
+        <w:t>Figure 4 – GameOver Screen</w:t>
+      </w:r>
+    </w:p>
+    <w:p>
+      <w:pPr>
+        <w:rPr>
+          <w:bCs/>
+          <w:sz w:val="24"/>
+          <w:szCs w:val="24"/>
+        </w:rPr>
+      </w:pPr>
+      <w:r>
+        <w:rPr>
+          <w:bCs/>
+          <w:sz w:val="24"/>
+          <w:szCs w:val="24"/>
+        </w:rPr>
+        <w:t>There will be 2 conditions in here. If player dies or player wins this screen will pop up. From there player has two options to restart the game again or go to main menu.</w:t>
+      </w:r>
+    </w:p>
+    <w:p>
+      <w:pPr>
+        <w:rPr>
+          <w:bCs/>
+          <w:sz w:val="24"/>
+          <w:szCs w:val="24"/>
+        </w:rPr>
+      </w:pPr>
+      <w:r>
+        <w:rPr>
+          <w:bCs/>
+          <w:noProof/>
+          <w:sz w:val="24"/>
+          <w:szCs w:val="24"/>
+        </w:rPr>
+        <w:lastRenderedPageBreak/>
+        <w:drawing>
+          <wp:inline distT="0" distB="0" distL="0" distR="0" wp14:anchorId="1CC90D54" wp14:editId="195CDB70">
+            <wp:extent cx="5943600" cy="3343275"/>
+            <wp:effectExtent l="0" t="0" r="0" b="9525"/>
+            <wp:docPr id="8" name="Picture 8" descr="A picture containing text, monitor, indoor, electronics&#10;&#10;Description automatically generated"/>
+            <wp:cNvGraphicFramePr>
+              <a:graphicFrameLocks xmlns:a="http://schemas.openxmlformats.org/drawingml/2006/main" noChangeAspect="1"/>
+            </wp:cNvGraphicFramePr>
+            <a:graphic xmlns:a="http://schemas.openxmlformats.org/drawingml/2006/main">
+              <a:graphicData uri="http://schemas.openxmlformats.org/drawingml/2006/picture">
+                <pic:pic xmlns:pic="http://schemas.openxmlformats.org/drawingml/2006/picture">
+                  <pic:nvPicPr>
+                    <pic:cNvPr id="8" name="Picture 8" descr="A picture containing text, monitor, indoor, electronics&#10;&#10;Description automatically generated"/>
+                    <pic:cNvPicPr/>
+                  </pic:nvPicPr>
+                  <pic:blipFill>
+                    <a:blip r:embed="rId17" cstate="print">
+                      <a:extLst>
+                        <a:ext uri="{28A0092B-C50C-407E-A947-70E740481C1C}">
+                          <a14:useLocalDpi xmlns:a14="http://schemas.microsoft.com/office/drawing/2010/main" val="0"/>
+                        </a:ext>
+                      </a:extLst>
+                    </a:blip>
+                    <a:stretch>
+                      <a:fillRect/>
+                    </a:stretch>
+                  </pic:blipFill>
+                  <pic:spPr>
+                    <a:xfrm>
+                      <a:off x="0" y="0"/>
+                      <a:ext cx="5943600" cy="3343275"/>
+                    </a:xfrm>
+                    <a:prstGeom prst="rect">
+                      <a:avLst/>
+                    </a:prstGeom>
+                  </pic:spPr>
+                </pic:pic>
+              </a:graphicData>
+            </a:graphic>
+          </wp:inline>
+        </w:drawing>
+      </w:r>
+    </w:p>
+    <w:p>
+      <w:pPr>
+        <w:rPr>
+          <w:sz w:val="24"/>
+          <w:szCs w:val="24"/>
+        </w:rPr>
+      </w:pPr>
+      <w:r>
+        <w:rPr>
+          <w:b/>
+          <w:sz w:val="24"/>
+          <w:szCs w:val="24"/>
+        </w:rPr>
+        <w:t xml:space="preserve">Figure </w:t>
+      </w:r>
       <w:r>
         <w:rPr>
           <w:b/>
@@ -4049,9 +4280,8 @@
           <w:sz w:val="24"/>
           <w:szCs w:val="24"/>
         </w:rPr>
-        <w:t>GameOver</w:t>
-      </w:r>
-      <w:proofErr w:type="spellEnd"/>
+        <w:t xml:space="preserve">4 – </w:t>
+      </w:r>
       <w:r>
         <w:rPr>
           <w:b/>
@@ -4060,34 +4290,28 @@
           <w:sz w:val="24"/>
           <w:szCs w:val="24"/>
         </w:rPr>
-        <w:t xml:space="preserve"> Screen</w:t>
-      </w:r>
-    </w:p>
-    <w:p>
-      <w:pPr>
-        <w:rPr>
-          <w:bCs/>
-          <w:sz w:val="24"/>
-          <w:szCs w:val="24"/>
-        </w:rPr>
-      </w:pPr>
-      <w:r>
-        <w:rPr>
-          <w:bCs/>
-          <w:sz w:val="24"/>
-          <w:szCs w:val="24"/>
-        </w:rPr>
-        <w:t>There will be 2 conditions in here. If player dies or player wins this screen will pop up. From there player has two options to restart the game again or go to main menu.</w:t>
-      </w:r>
-    </w:p>
-    <w:p>
-      <w:pPr>
-        <w:rPr>
-          <w:b/>
-          <w:sz w:val="24"/>
-          <w:szCs w:val="24"/>
-        </w:rPr>
-      </w:pPr>
+        <w:t>Game</w:t>
+      </w:r>
+      <w:r>
+        <w:rPr>
+          <w:b/>
+          <w:bCs/>
+          <w:i/>
+          <w:sz w:val="24"/>
+          <w:szCs w:val="24"/>
+        </w:rPr>
+        <w:t>play Scene</w:t>
+      </w:r>
+      <w:r>
+        <w:rPr>
+          <w:b/>
+          <w:bCs/>
+          <w:i/>
+          <w:sz w:val="24"/>
+          <w:szCs w:val="24"/>
+        </w:rPr>
+        <w:br/>
+      </w:r>
     </w:p>
     <w:p>
       <w:pPr>
@@ -4134,31 +4358,7 @@
           <w:sz w:val="24"/>
           <w:szCs w:val="24"/>
         </w:rPr>
-        <w:t>(</w:t>
-      </w:r>
-      <w:r>
-        <w:rPr>
-          <w:i/>
-          <w:sz w:val="24"/>
-          <w:szCs w:val="24"/>
-        </w:rPr>
-        <w:t xml:space="preserve">Describe </w:t>
-      </w:r>
-      <w:r>
-        <w:rPr>
-          <w:i/>
-          <w:sz w:val="24"/>
-          <w:szCs w:val="24"/>
-        </w:rPr>
-        <w:t xml:space="preserve">Your Game </w:t>
-      </w:r>
-      <w:r>
-        <w:rPr>
-          <w:i/>
-          <w:sz w:val="24"/>
-          <w:szCs w:val="24"/>
-        </w:rPr>
-        <w:t>Environment)</w:t>
+        <w:t>There are three enemies which fires the bullet in some time frame. If the player hit by them then there is game over</w:t>
       </w:r>
     </w:p>
     <w:p>
@@ -4282,7 +4482,6 @@
           <w:sz w:val="24"/>
           <w:szCs w:val="24"/>
         </w:rPr>
-        <w:lastRenderedPageBreak/>
         <w:t xml:space="preserve">To progress through the game the player must survive long enough to reach the end of the level as well as kill the enemies with the ability to shoot. </w:t>
       </w:r>
     </w:p>
@@ -4323,7 +4522,23 @@
           <w:sz w:val="24"/>
           <w:szCs w:val="24"/>
         </w:rPr>
-        <w:t xml:space="preserve">It looks like a ship which is at the bottom of the screen. </w:t>
+        <w:t>There are two players, one as enemy called mystery ship and other is the player ship</w:t>
+      </w:r>
+      <w:r>
+        <w:rPr>
+          <w:i/>
+          <w:sz w:val="24"/>
+          <w:szCs w:val="24"/>
+        </w:rPr>
+        <w:t>.</w:t>
+      </w:r>
+      <w:r>
+        <w:rPr>
+          <w:i/>
+          <w:sz w:val="24"/>
+          <w:szCs w:val="24"/>
+        </w:rPr>
+        <w:t xml:space="preserve"> </w:t>
       </w:r>
     </w:p>
     <w:p>
@@ -4367,28 +4582,10 @@
       </w:pPr>
       <w:r>
         <w:rPr>
-          <w:b/>
-          <w:bCs/>
-          <w:sz w:val="24"/>
-          <w:szCs w:val="24"/>
-        </w:rPr>
-        <w:t>Bunker</w:t>
-      </w:r>
-      <w:r>
-        <w:rPr>
-          <w:b/>
-          <w:bCs/>
-          <w:sz w:val="24"/>
-          <w:szCs w:val="24"/>
-        </w:rPr>
-        <w:t xml:space="preserve"> - </w:t>
-      </w:r>
-      <w:r>
-        <w:rPr>
-          <w:sz w:val="24"/>
-          <w:szCs w:val="24"/>
-        </w:rPr>
-        <w:t>To protect the player from the enemy’s projectile. Player can hide from those to not take the damage.</w:t>
+          <w:sz w:val="24"/>
+          <w:szCs w:val="24"/>
+        </w:rPr>
+        <w:t>N/A</w:t>
       </w:r>
     </w:p>
     <w:p>
@@ -4457,7 +4654,47 @@
           <w:sz w:val="24"/>
           <w:szCs w:val="24"/>
         </w:rPr>
-        <w:t>This enemy will shoot projectile to kill the player. There will be other enemies as well into next iteration.</w:t>
+        <w:t xml:space="preserve">This enemy will shoot projectile to kill the player. There </w:t>
+      </w:r>
+      <w:r>
+        <w:rPr>
+          <w:i/>
+          <w:sz w:val="24"/>
+          <w:szCs w:val="24"/>
+        </w:rPr>
+        <w:t>is</w:t>
+      </w:r>
+      <w:r>
+        <w:rPr>
+          <w:i/>
+          <w:sz w:val="24"/>
+          <w:szCs w:val="24"/>
+        </w:rPr>
+        <w:t xml:space="preserve"> total 3 </w:t>
+      </w:r>
+      <w:r>
+        <w:rPr>
+          <w:i/>
+          <w:sz w:val="24"/>
+          <w:szCs w:val="24"/>
+        </w:rPr>
+        <w:t>mystery Ship</w:t>
+      </w:r>
+      <w:r>
+        <w:rPr>
+          <w:i/>
+          <w:sz w:val="24"/>
+          <w:szCs w:val="24"/>
+        </w:rPr>
+        <w:t xml:space="preserve"> into the game where it behaves differently</w:t>
+      </w:r>
+      <w:r>
+        <w:rPr>
+          <w:i/>
+          <w:sz w:val="24"/>
+          <w:szCs w:val="24"/>
+        </w:rPr>
+        <w:t xml:space="preserve"> as fires the bullet with different rate.</w:t>
       </w:r>
     </w:p>
     <w:p>
@@ -4555,25 +4792,7 @@
           <w:sz w:val="24"/>
           <w:szCs w:val="24"/>
         </w:rPr>
-        <w:t xml:space="preserve">Bunkers which will help the player to hide from the </w:t>
-      </w:r>
-      <w:proofErr w:type="gramStart"/>
-      <w:r>
-        <w:rPr>
-          <w:i/>
-          <w:sz w:val="24"/>
-          <w:szCs w:val="24"/>
-        </w:rPr>
-        <w:t>enemies</w:t>
-      </w:r>
-      <w:proofErr w:type="gramEnd"/>
-      <w:r>
-        <w:rPr>
-          <w:i/>
-          <w:sz w:val="24"/>
-          <w:szCs w:val="24"/>
-        </w:rPr>
-        <w:t xml:space="preserve"> projectile.</w:t>
+        <w:t>N/A</w:t>
       </w:r>
     </w:p>
     <w:p>
@@ -4624,6 +4843,14 @@
         </w:rPr>
         <w:t>Player can shoot and move around on the screen with A and D keys and shoot with the spacebar and right mouse click.</w:t>
       </w:r>
+      <w:r>
+        <w:rPr>
+          <w:bCs/>
+          <w:sz w:val="24"/>
+          <w:szCs w:val="24"/>
+        </w:rPr>
+        <w:t xml:space="preserve"> Player can move also from touchInput.</w:t>
+      </w:r>
     </w:p>
     <w:p>
       <w:pPr>
@@ -4711,7 +4938,6 @@
           <w:sz w:val="24"/>
           <w:szCs w:val="24"/>
         </w:rPr>
-        <w:lastRenderedPageBreak/>
         <w:t>The script added for changing the Scene. Into the next interactions will update the Player movement and shooting behavior script, enemies’ movement and shooting behavior scripts.</w:t>
       </w:r>
     </w:p>
@@ -4781,18 +5007,17 @@
           <w:sz w:val="24"/>
           <w:szCs w:val="24"/>
         </w:rPr>
+        <w:lastRenderedPageBreak/>
         <w:t>Puzzles/</w:t>
       </w:r>
-      <w:proofErr w:type="gramStart"/>
-      <w:r>
-        <w:rPr>
-          <w:b/>
-          <w:sz w:val="24"/>
-          <w:szCs w:val="24"/>
-        </w:rPr>
-        <w:t>Mini-games</w:t>
-      </w:r>
-      <w:proofErr w:type="gramEnd"/>
+      <w:r>
+        <w:rPr>
+          <w:b/>
+          <w:sz w:val="24"/>
+          <w:szCs w:val="24"/>
+        </w:rPr>
+        <w:t>Mini games</w:t>
+      </w:r>
     </w:p>
     <w:p>
       <w:pPr>
@@ -5189,10 +5414,10 @@
       </w:r>
     </w:p>
     <w:sectPr>
-      <w:headerReference w:type="even" r:id="rId17"/>
-      <w:headerReference w:type="default" r:id="rId18"/>
-      <w:footerReference w:type="even" r:id="rId19"/>
-      <w:footerReference w:type="default" r:id="rId20"/>
+      <w:headerReference w:type="even" r:id="rId18"/>
+      <w:headerReference w:type="default" r:id="rId19"/>
+      <w:footerReference w:type="even" r:id="rId20"/>
+      <w:footerReference w:type="default" r:id="rId21"/>
       <w:pgSz w:w="12240" w:h="15840"/>
       <w:pgMar w:top="1440" w:right="1440" w:bottom="1440" w:left="1440" w:header="720" w:footer="720" w:gutter="0"/>
       <w:pgBorders w:offsetFrom="page">
@@ -5265,7 +5490,7 @@
         <w:rFonts w:asciiTheme="majorHAnsi" w:hAnsiTheme="majorHAnsi"/>
         <w:b/>
       </w:rPr>
-      <w:t>4</w:t>
+      <w:t>8</w:t>
     </w:r>
     <w:r>
       <w:rPr>
@@ -5330,25 +5555,34 @@
         <w:rFonts w:asciiTheme="majorHAnsi" w:hAnsiTheme="majorHAnsi"/>
       </w:rPr>
     </w:pPr>
-    <w:sdt>
-      <w:sdtPr>
-        <w:rPr>
-          <w:rFonts w:asciiTheme="majorHAnsi" w:hAnsiTheme="majorHAnsi"/>
-        </w:rPr>
-        <w:id w:val="76027555"/>
-        <w:temporary/>
-        <w:showingPlcHdr/>
-      </w:sdtPr>
-      <w:sdtEndPr/>
-      <w:sdtContent>
-        <w:r>
-          <w:rPr>
-            <w:rFonts w:asciiTheme="majorHAnsi" w:hAnsiTheme="majorHAnsi"/>
-          </w:rPr>
-          <w:t>[Type text]</w:t>
-        </w:r>
-      </w:sdtContent>
-    </w:sdt>
+    <w:r>
+      <w:rPr>
+        <w:rFonts w:asciiTheme="majorHAnsi" w:hAnsiTheme="majorHAnsi"/>
+        <w:b/>
+      </w:rPr>
+      <w:t xml:space="preserve">Version Number </w:t>
+    </w:r>
+    <w:r>
+      <w:rPr>
+        <w:rFonts w:asciiTheme="majorHAnsi" w:hAnsiTheme="majorHAnsi"/>
+        <w:b/>
+      </w:rPr>
+      <w:t>0</w:t>
+    </w:r>
+    <w:r>
+      <w:rPr>
+        <w:rFonts w:asciiTheme="majorHAnsi" w:hAnsiTheme="majorHAnsi"/>
+        <w:b/>
+      </w:rPr>
+      <w:t>8</w:t>
+    </w:r>
+    <w:r>
+      <w:rPr>
+        <w:rFonts w:asciiTheme="majorHAnsi" w:hAnsiTheme="majorHAnsi"/>
+        <w:b/>
+      </w:rPr>
+      <w:t>.</w:t>
+    </w:r>
     <w:r>
       <w:rPr>
         <w:rFonts w:asciiTheme="majorHAnsi" w:hAnsiTheme="majorHAnsi"/>
@@ -6694,6 +6928,10 @@
 </file>
 
 <file path=customXml/item2.xml><?xml version="1.0" encoding="utf-8"?>
+<b:Sources xmlns:b="http://schemas.openxmlformats.org/officeDocument/2006/bibliography" xmlns="http://schemas.openxmlformats.org/officeDocument/2006/bibliography" SelectedStyle="\APA.XSL" StyleName="APA"/>
+</file>
+
+<file path=customXml/item3.xml><?xml version="1.0" encoding="utf-8"?>
 <?mso-contentType ?>
 <FormTemplates xmlns="http://schemas.microsoft.com/sharepoint/v3/contenttype/forms">
   <Display>DocumentLibraryForm</Display>
@@ -6702,16 +6940,12 @@
 </FormTemplates>
 </file>
 
-<file path=customXml/item3.xml><?xml version="1.0" encoding="utf-8"?>
-<b:Sources xmlns:b="http://schemas.openxmlformats.org/officeDocument/2006/bibliography" xmlns="http://schemas.openxmlformats.org/officeDocument/2006/bibliography" SelectedStyle="\APA.XSL" StyleName="APA"/>
-</file>
-
 <file path=customXml/item4.xml><?xml version="1.0" encoding="utf-8"?>
-<ct:contentTypeSchema xmlns:ct="http://schemas.microsoft.com/office/2006/metadata/contentType" xmlns:ma="http://schemas.microsoft.com/office/2006/metadata/properties/metaAttributes" ct:_="" ma:_="" ma:contentTypeName="TemplateFile" ma:contentTypeID="0x0101006EDDDB5EE6D98C44930B742096920B300400F5B6D36B3EF94B4E9A635CDF2A18F5B8" ma:contentTypeVersion="33" ma:contentTypeDescription="Create a new document." ma:contentTypeScope="" ma:versionID="37d3ec2b48d53e45b233ad8f52fe1b11"/>
+<p:properties xmlns:p="http://schemas.microsoft.com/office/2006/metadata/properties" xmlns:xsi="http://www.w3.org/2001/XMLSchema-instance" xmlns:pc="http://schemas.microsoft.com/office/infopath/2007/PartnerControls"/>
 </file>
 
 <file path=customXml/item5.xml><?xml version="1.0" encoding="utf-8"?>
-<p:properties xmlns:p="http://schemas.microsoft.com/office/2006/metadata/properties" xmlns:xsi="http://www.w3.org/2001/XMLSchema-instance" xmlns:pc="http://schemas.microsoft.com/office/infopath/2007/PartnerControls"/>
+<ct:contentTypeSchema xmlns:ct="http://schemas.microsoft.com/office/2006/metadata/contentType" xmlns:ma="http://schemas.microsoft.com/office/2006/metadata/properties/metaAttributes" ct:_="" ma:_="" ma:contentTypeName="TemplateFile" ma:contentTypeID="0x0101006EDDDB5EE6D98C44930B742096920B300400F5B6D36B3EF94B4E9A635CDF2A18F5B8" ma:contentTypeVersion="33" ma:contentTypeDescription="Create a new document." ma:contentTypeScope="" ma:versionID="37d3ec2b48d53e45b233ad8f52fe1b11"/>
 </file>
 
 <file path=customXml/itemProps1.xml><?xml version="1.0" encoding="utf-8"?>
@@ -6723,6 +6957,14 @@
 </file>
 
 <file path=customXml/itemProps2.xml><?xml version="1.0" encoding="utf-8"?>
+<ds:datastoreItem xmlns:ds="http://schemas.openxmlformats.org/officeDocument/2006/customXml" ds:itemID="{08FF1E8F-6D6D-4061-9234-1809D01FE3F5}">
+  <ds:schemaRefs>
+    <ds:schemaRef ds:uri="http://schemas.openxmlformats.org/officeDocument/2006/bibliography"/>
+  </ds:schemaRefs>
+</ds:datastoreItem>
+</file>
+
+<file path=customXml/itemProps3.xml><?xml version="1.0" encoding="utf-8"?>
 <ds:datastoreItem xmlns:ds="http://schemas.openxmlformats.org/officeDocument/2006/customXml" ds:itemID="{DF8A6096-AC3C-41A5-9CB9-998E1823050B}">
   <ds:schemaRefs>
     <ds:schemaRef ds:uri="http://schemas.microsoft.com/sharepoint/v3/contenttype/forms"/>
@@ -6730,28 +6972,20 @@
 </ds:datastoreItem>
 </file>
 
-<file path=customXml/itemProps3.xml><?xml version="1.0" encoding="utf-8"?>
-<ds:datastoreItem xmlns:ds="http://schemas.openxmlformats.org/officeDocument/2006/customXml" ds:itemID="{08FF1E8F-6D6D-4061-9234-1809D01FE3F5}">
+<file path=customXml/itemProps4.xml><?xml version="1.0" encoding="utf-8"?>
+<ds:datastoreItem xmlns:ds="http://schemas.openxmlformats.org/officeDocument/2006/customXml" ds:itemID="{6BD01D80-C71E-4C35-9EC9-AB4B2A68E7C1}">
   <ds:schemaRefs>
-    <ds:schemaRef ds:uri="http://schemas.openxmlformats.org/officeDocument/2006/bibliography"/>
+    <ds:schemaRef ds:uri="http://schemas.microsoft.com/office/2006/metadata/properties"/>
+    <ds:schemaRef ds:uri="http://schemas.microsoft.com/office/infopath/2007/PartnerControls"/>
   </ds:schemaRefs>
 </ds:datastoreItem>
 </file>
 
-<file path=customXml/itemProps4.xml><?xml version="1.0" encoding="utf-8"?>
+<file path=customXml/itemProps5.xml><?xml version="1.0" encoding="utf-8"?>
 <ds:datastoreItem xmlns:ds="http://schemas.openxmlformats.org/officeDocument/2006/customXml" ds:itemID="{F9F1F569-4C10-4968-8575-367736BE939A}">
   <ds:schemaRefs>
     <ds:schemaRef ds:uri="http://schemas.microsoft.com/office/2006/metadata/contentType"/>
     <ds:schemaRef ds:uri="http://schemas.microsoft.com/office/2006/metadata/properties/metaAttributes"/>
   </ds:schemaRefs>
 </ds:datastoreItem>
-</file>
-
-<file path=customXml/itemProps5.xml><?xml version="1.0" encoding="utf-8"?>
-<ds:datastoreItem xmlns:ds="http://schemas.openxmlformats.org/officeDocument/2006/customXml" ds:itemID="{6BD01D80-C71E-4C35-9EC9-AB4B2A68E7C1}">
-  <ds:schemaRefs>
-    <ds:schemaRef ds:uri="http://schemas.microsoft.com/office/2006/metadata/properties"/>
-    <ds:schemaRef ds:uri="http://schemas.microsoft.com/office/infopath/2007/PartnerControls"/>
-  </ds:schemaRefs>
-</ds:datastoreItem>
 </file>
</xml_diff>